<commit_message>
week 6 discussion first post.
</commit_message>
<xml_diff>
--- a/School-MBA-506-81/Week6/discussion/discussion.docx
+++ b/School-MBA-506-81/Week6/discussion/discussion.docx
@@ -4,102 +4,956 @@
   <w:body>
     <w:p>
       <w:pPr>
-        <w:ind w:firstLine="360"/>
-      </w:pPr>
-      <w:r>
-        <w:t>My assignment technique is called Bottom-Up Estimating.  Which you may think is a form of Pilates, but in fact “bottom-up estimates involve all associated costs and criteria for a project.” (Indeed, 2024</w:t>
-      </w:r>
-      <w:proofErr w:type="gramStart"/>
-      <w:r>
-        <w:t>)</w:t>
-      </w:r>
-      <w:r>
-        <w:t xml:space="preserve">  While</w:t>
-      </w:r>
-      <w:proofErr w:type="gramEnd"/>
-      <w:r>
-        <w:t xml:space="preserve"> it could be cumbersome to use, the bottom-up technique “</w:t>
-      </w:r>
-      <w:r>
-        <w:t>estimates involve all associated costs and criteria for a project.</w:t>
-      </w:r>
-      <w:r>
-        <w:t>” (Indeed, 2024</w:t>
-      </w:r>
-      <w:proofErr w:type="gramStart"/>
-      <w:r>
-        <w:t>)  These</w:t>
-      </w:r>
-      <w:proofErr w:type="gramEnd"/>
-      <w:r>
-        <w:t xml:space="preserve"> costs could be your personal or materials.  This decreases risk and increases reliability </w:t>
-      </w:r>
-      <w:r>
-        <w:t>to your</w:t>
-      </w:r>
-      <w:r>
-        <w:t xml:space="preserve"> estimates. </w:t>
-      </w:r>
-    </w:p>
-    <w:p>
-      <w:pPr>
-        <w:ind w:firstLine="360"/>
-      </w:pPr>
-      <w:r>
-        <w:t>With this technique in place Global Green Books Publishing can reduce the surrounding challenges to their business.  There is a problem in that this technique does take longer to implement than other.  The following will continue to discuss why bottom-up estimating is appropriate for Global Green and will help with the issues they face.</w:t>
-      </w:r>
-    </w:p>
-    <w:p>
-      <w:r>
-        <w:rPr>
+        <w:ind w:firstLine="720"/>
+        <w:rPr>
+          <w:rFonts w:ascii="Times New Roman" w:hAnsi="Times New Roman" w:cs="Times New Roman"/>
+        </w:rPr>
+      </w:pPr>
+      <w:r>
+        <w:rPr>
+          <w:rFonts w:ascii="Times New Roman" w:hAnsi="Times New Roman" w:cs="Times New Roman"/>
+        </w:rPr>
+        <w:t>To measure project cost or performance, you need Earned Value Management (EVM).  EVM uses cost, schedules, and scopes to track and perform project measurements.  EVM is used to know where the project is in its performance through rigid measurements.  You can use EVM to track your project's progress and any discrepancies that could arise.  When you want to know how your project is doing with your budget, schedule, and other issues, you can use EVM to track metrics.</w:t>
+      </w:r>
+    </w:p>
+    <w:p>
+      <w:pPr>
+        <w:rPr>
+          <w:rFonts w:ascii="Times New Roman" w:hAnsi="Times New Roman" w:cs="Times New Roman"/>
+        </w:rPr>
+      </w:pPr>
+    </w:p>
+    <w:p>
+      <w:pPr>
+        <w:rPr>
+          <w:rFonts w:ascii="Times New Roman" w:hAnsi="Times New Roman" w:cs="Times New Roman"/>
+        </w:rPr>
+      </w:pPr>
+      <w:r>
+        <w:rPr>
+          <w:rFonts w:ascii="Times New Roman" w:hAnsi="Times New Roman" w:cs="Times New Roman"/>
+        </w:rPr>
+        <w:t>Earned Value Analysis:</w:t>
+      </w:r>
+      <w:r>
+        <w:rPr>
+          <w:rFonts w:ascii="Times New Roman" w:hAnsi="Times New Roman" w:cs="Times New Roman"/>
+        </w:rPr>
+        <w:br/>
+        <w:t>“</w:t>
+      </w:r>
+      <w:r>
+        <w:rPr>
+          <w:rFonts w:ascii="Times New Roman" w:hAnsi="Times New Roman" w:cs="Times New Roman"/>
+        </w:rPr>
+        <w:t>The earned value analysis method compares the anticipated cost of work that is scheduled to be done at a given point in time against what has been done and how much it actually cost</w:t>
+      </w:r>
+      <w:r>
+        <w:rPr>
+          <w:rFonts w:ascii="Times New Roman" w:hAnsi="Times New Roman" w:cs="Times New Roman"/>
+        </w:rPr>
+        <w:t>” (</w:t>
+      </w:r>
+      <w:proofErr w:type="spellStart"/>
+      <w:r>
+        <w:rPr>
+          <w:rFonts w:ascii="Times New Roman" w:hAnsi="Times New Roman" w:cs="Times New Roman"/>
+        </w:rPr>
+        <w:t>Darnall</w:t>
+      </w:r>
+      <w:proofErr w:type="spellEnd"/>
+      <w:r>
+        <w:rPr>
+          <w:rFonts w:ascii="Times New Roman" w:hAnsi="Times New Roman" w:cs="Times New Roman"/>
+        </w:rPr>
+        <w:t>, 2010)</w:t>
+      </w:r>
+    </w:p>
+    <w:p>
+      <w:pPr>
+        <w:numPr>
+          <w:ilvl w:val="0"/>
+          <w:numId w:val="2"/>
+        </w:numPr>
+        <w:rPr>
+          <w:rFonts w:ascii="Times New Roman" w:hAnsi="Times New Roman" w:cs="Times New Roman"/>
+        </w:rPr>
+      </w:pPr>
+      <w:r>
+        <w:rPr>
+          <w:rFonts w:ascii="Times New Roman" w:hAnsi="Times New Roman" w:cs="Times New Roman"/>
           <w:b/>
           <w:bCs/>
         </w:rPr>
-        <w:tab/>
-      </w:r>
-      <w:proofErr w:type="gramStart"/>
-      <w:r>
-        <w:t>Similar to</w:t>
-      </w:r>
-      <w:proofErr w:type="gramEnd"/>
-      <w:r>
-        <w:t xml:space="preserve"> what was stated in the into </w:t>
-      </w:r>
-      <w:r>
-        <w:t xml:space="preserve">Bottom-Up Estimating will require Global Green to take their project and break it down into smaller pieces.  This is seen in our reading of Part 3 when the template they desire is broken down into smaller pieces / tasks.  Team members will have active participation.  When people who know the work are involved it increases the accuracy of what they are estimating.  On the other side when underestimates are seen, they are often offset by overestimates keeping the total </w:t>
-      </w:r>
-      <w:r>
-        <w:t>in line</w:t>
-      </w:r>
-      <w:r>
-        <w:t xml:space="preserve"> with the original estimate.  In this way we can handle large complex project.  It is easier to handle many small problems than to look at the project as on entity and deal with it in one shot.</w:t>
-      </w:r>
-    </w:p>
-    <w:p>
-      <w:r>
-        <w:tab/>
-        <w:t xml:space="preserve">Looking at eBook production orders we can estimate the time and cost when it is broken down into smaller tasks.  In the reading we see they have separating it into tasks such as materials received, job order checks, and eBook formatting checks.  The templates that Global Green have talked about templates.  Using these </w:t>
-      </w:r>
-      <w:r>
-        <w:t>templates,</w:t>
-      </w:r>
-      <w:r>
-        <w:t xml:space="preserve"> they can have more control with their product output and customer satisfaction.  Making costs more predictable for all parties involved.  Phases are also discussed which further outlines their entire process and helps control the costs and uses a Bottom-up Estimating method as it includes all parts of the project to be estimated.</w:t>
-      </w:r>
-    </w:p>
-    <w:p>
-      <w:r>
-        <w:tab/>
-        <w:t xml:space="preserve">Bottom-up estimating allows us to account for and control all parts of the project as they are defined and accounted for.  In </w:t>
-      </w:r>
-      <w:r>
-        <w:t>addition,</w:t>
-      </w:r>
-      <w:r>
-        <w:t xml:space="preserve"> this type of estimating will give flexibility to the user as each stage will have room to shrink or grow, due to each part covering for the other.  The unpredictable flow of orders that Global Green is receiving will be accounted for by using Bottom-up estimating reducing costs.</w:t>
-      </w:r>
-    </w:p>
-    <w:p/>
+        <w:t>Planned Value (PV)</w:t>
+      </w:r>
+      <w:r>
+        <w:rPr>
+          <w:rFonts w:ascii="Times New Roman" w:hAnsi="Times New Roman" w:cs="Times New Roman"/>
+        </w:rPr>
+        <w:t xml:space="preserve"> “</w:t>
+      </w:r>
+      <w:r>
+        <w:rPr>
+          <w:rFonts w:ascii="Times New Roman" w:hAnsi="Times New Roman" w:cs="Times New Roman"/>
+        </w:rPr>
+        <w:t>The amount of work that should have been done by a particular date is the planned value (PV)</w:t>
+      </w:r>
+      <w:r>
+        <w:rPr>
+          <w:rFonts w:ascii="Times New Roman" w:hAnsi="Times New Roman" w:cs="Times New Roman"/>
+        </w:rPr>
+        <w:t>” (</w:t>
+      </w:r>
+      <w:proofErr w:type="spellStart"/>
+      <w:r>
+        <w:rPr>
+          <w:rFonts w:ascii="Times New Roman" w:hAnsi="Times New Roman" w:cs="Times New Roman"/>
+        </w:rPr>
+        <w:t>Darnall</w:t>
+      </w:r>
+      <w:proofErr w:type="spellEnd"/>
+      <w:r>
+        <w:rPr>
+          <w:rFonts w:ascii="Times New Roman" w:hAnsi="Times New Roman" w:cs="Times New Roman"/>
+        </w:rPr>
+        <w:t>, 2010)</w:t>
+      </w:r>
+    </w:p>
+    <w:p>
+      <w:pPr>
+        <w:numPr>
+          <w:ilvl w:val="1"/>
+          <w:numId w:val="2"/>
+        </w:numPr>
+        <w:rPr>
+          <w:rFonts w:ascii="Times New Roman" w:hAnsi="Times New Roman" w:cs="Times New Roman"/>
+        </w:rPr>
+      </w:pPr>
+      <w:r>
+        <w:rPr>
+          <w:rFonts w:ascii="Times New Roman" w:hAnsi="Times New Roman" w:cs="Times New Roman"/>
+        </w:rPr>
+        <w:t>PV = (Planned % Completed) * Total Budget</w:t>
+      </w:r>
+    </w:p>
+    <w:p>
+      <w:pPr>
+        <w:numPr>
+          <w:ilvl w:val="1"/>
+          <w:numId w:val="2"/>
+        </w:numPr>
+        <w:rPr>
+          <w:rFonts w:ascii="Times New Roman" w:hAnsi="Times New Roman" w:cs="Times New Roman"/>
+        </w:rPr>
+      </w:pPr>
+      <w:r>
+        <w:rPr>
+          <w:rFonts w:ascii="Times New Roman" w:hAnsi="Times New Roman" w:cs="Times New Roman"/>
+        </w:rPr>
+        <w:t>PV</w:t>
+      </w:r>
+      <w:r>
+        <w:rPr>
+          <w:rFonts w:ascii="Times New Roman" w:hAnsi="Times New Roman" w:cs="Times New Roman"/>
+        </w:rPr>
+        <w:t xml:space="preserve"> = (</w:t>
+      </w:r>
+      <w:r>
+        <w:rPr>
+          <w:rFonts w:ascii="Times New Roman" w:hAnsi="Times New Roman" w:cs="Times New Roman"/>
+        </w:rPr>
+        <w:t>[</w:t>
+      </w:r>
+      <w:r>
+        <w:rPr>
+          <w:rFonts w:ascii="Times New Roman" w:hAnsi="Times New Roman" w:cs="Times New Roman"/>
+        </w:rPr>
+        <w:t xml:space="preserve">6 months] </w:t>
+      </w:r>
+      <w:r>
+        <w:rPr>
+          <w:rFonts w:ascii="Times New Roman" w:hAnsi="Times New Roman" w:cs="Times New Roman"/>
+        </w:rPr>
+        <w:t>/ [Total Duration]) * $10,000</w:t>
+      </w:r>
+    </w:p>
+    <w:p>
+      <w:pPr>
+        <w:numPr>
+          <w:ilvl w:val="1"/>
+          <w:numId w:val="2"/>
+        </w:numPr>
+        <w:rPr>
+          <w:rFonts w:ascii="Times New Roman" w:hAnsi="Times New Roman" w:cs="Times New Roman"/>
+        </w:rPr>
+      </w:pPr>
+      <w:r>
+        <w:rPr>
+          <w:rFonts w:ascii="Times New Roman" w:hAnsi="Times New Roman" w:cs="Times New Roman"/>
+        </w:rPr>
+        <w:t>PV = (60%) * $10,000</w:t>
+      </w:r>
+    </w:p>
+    <w:p>
+      <w:pPr>
+        <w:numPr>
+          <w:ilvl w:val="1"/>
+          <w:numId w:val="2"/>
+        </w:numPr>
+        <w:rPr>
+          <w:rFonts w:ascii="Times New Roman" w:hAnsi="Times New Roman" w:cs="Times New Roman"/>
+        </w:rPr>
+      </w:pPr>
+      <w:r>
+        <w:rPr>
+          <w:rFonts w:ascii="Times New Roman" w:hAnsi="Times New Roman" w:cs="Times New Roman"/>
+        </w:rPr>
+        <w:t>PV = $6,000</w:t>
+      </w:r>
+    </w:p>
+    <w:p>
+      <w:pPr>
+        <w:numPr>
+          <w:ilvl w:val="0"/>
+          <w:numId w:val="2"/>
+        </w:numPr>
+        <w:rPr>
+          <w:rFonts w:ascii="Times New Roman" w:hAnsi="Times New Roman" w:cs="Times New Roman"/>
+        </w:rPr>
+      </w:pPr>
+      <w:r>
+        <w:rPr>
+          <w:rFonts w:ascii="Times New Roman" w:hAnsi="Times New Roman" w:cs="Times New Roman"/>
+          <w:b/>
+          <w:bCs/>
+        </w:rPr>
+        <w:t>Earned Value (EV)</w:t>
+      </w:r>
+      <w:r>
+        <w:rPr>
+          <w:rFonts w:ascii="Times New Roman" w:hAnsi="Times New Roman" w:cs="Times New Roman"/>
+        </w:rPr>
+        <w:t xml:space="preserve"> </w:t>
+      </w:r>
+      <w:r>
+        <w:rPr>
+          <w:rFonts w:ascii="Times New Roman" w:hAnsi="Times New Roman" w:cs="Times New Roman"/>
+        </w:rPr>
+        <w:t>“</w:t>
+      </w:r>
+      <w:r>
+        <w:rPr>
+          <w:rFonts w:ascii="Times New Roman" w:hAnsi="Times New Roman" w:cs="Times New Roman"/>
+        </w:rPr>
+        <w:t>EVM is a method of comparing the budgeted and actual costs of a project periodically during the project.</w:t>
+      </w:r>
+      <w:r>
+        <w:rPr>
+          <w:rFonts w:ascii="Times New Roman" w:hAnsi="Times New Roman" w:cs="Times New Roman"/>
+        </w:rPr>
+        <w:t>” (</w:t>
+      </w:r>
+      <w:proofErr w:type="spellStart"/>
+      <w:r>
+        <w:rPr>
+          <w:rFonts w:ascii="Times New Roman" w:hAnsi="Times New Roman" w:cs="Times New Roman"/>
+        </w:rPr>
+        <w:t>Darnall</w:t>
+      </w:r>
+      <w:proofErr w:type="spellEnd"/>
+      <w:r>
+        <w:rPr>
+          <w:rFonts w:ascii="Times New Roman" w:hAnsi="Times New Roman" w:cs="Times New Roman"/>
+        </w:rPr>
+        <w:t>, 2010)</w:t>
+      </w:r>
+    </w:p>
+    <w:p>
+      <w:pPr>
+        <w:numPr>
+          <w:ilvl w:val="1"/>
+          <w:numId w:val="2"/>
+        </w:numPr>
+        <w:rPr>
+          <w:rFonts w:ascii="Times New Roman" w:hAnsi="Times New Roman" w:cs="Times New Roman"/>
+        </w:rPr>
+      </w:pPr>
+      <w:r>
+        <w:rPr>
+          <w:rFonts w:ascii="Times New Roman" w:hAnsi="Times New Roman" w:cs="Times New Roman"/>
+        </w:rPr>
+        <w:t>EV = (Actual Progress % Completed) * Total Budget</w:t>
+      </w:r>
+    </w:p>
+    <w:p>
+      <w:pPr>
+        <w:numPr>
+          <w:ilvl w:val="1"/>
+          <w:numId w:val="2"/>
+        </w:numPr>
+        <w:rPr>
+          <w:rFonts w:ascii="Times New Roman" w:hAnsi="Times New Roman" w:cs="Times New Roman"/>
+        </w:rPr>
+      </w:pPr>
+      <w:r>
+        <w:rPr>
+          <w:rFonts w:ascii="Times New Roman" w:hAnsi="Times New Roman" w:cs="Times New Roman"/>
+        </w:rPr>
+        <w:t>EV = (55% * 10 months) * Total Budget</w:t>
+      </w:r>
+    </w:p>
+    <w:p>
+      <w:pPr>
+        <w:numPr>
+          <w:ilvl w:val="1"/>
+          <w:numId w:val="2"/>
+        </w:numPr>
+        <w:rPr>
+          <w:rFonts w:ascii="Times New Roman" w:hAnsi="Times New Roman" w:cs="Times New Roman"/>
+        </w:rPr>
+      </w:pPr>
+      <w:r>
+        <w:rPr>
+          <w:rFonts w:ascii="Times New Roman" w:hAnsi="Times New Roman" w:cs="Times New Roman"/>
+        </w:rPr>
+        <w:t>EV = .55 * $10,000</w:t>
+      </w:r>
+    </w:p>
+    <w:p>
+      <w:pPr>
+        <w:numPr>
+          <w:ilvl w:val="1"/>
+          <w:numId w:val="2"/>
+        </w:numPr>
+        <w:rPr>
+          <w:rFonts w:ascii="Times New Roman" w:hAnsi="Times New Roman" w:cs="Times New Roman"/>
+        </w:rPr>
+      </w:pPr>
+      <w:r>
+        <w:rPr>
+          <w:rFonts w:ascii="Times New Roman" w:hAnsi="Times New Roman" w:cs="Times New Roman"/>
+        </w:rPr>
+        <w:t>EV = $5,500</w:t>
+      </w:r>
+    </w:p>
+    <w:p>
+      <w:pPr>
+        <w:numPr>
+          <w:ilvl w:val="0"/>
+          <w:numId w:val="2"/>
+        </w:numPr>
+        <w:rPr>
+          <w:rFonts w:ascii="Times New Roman" w:hAnsi="Times New Roman" w:cs="Times New Roman"/>
+          <w:b/>
+          <w:bCs/>
+        </w:rPr>
+      </w:pPr>
+      <w:r>
+        <w:rPr>
+          <w:rFonts w:ascii="Times New Roman" w:hAnsi="Times New Roman" w:cs="Times New Roman"/>
+          <w:b/>
+          <w:bCs/>
+        </w:rPr>
+        <w:t>Cost Variance (CV)</w:t>
+      </w:r>
+      <w:r>
+        <w:rPr>
+          <w:rFonts w:ascii="Times New Roman" w:hAnsi="Times New Roman" w:cs="Times New Roman"/>
+        </w:rPr>
+        <w:t xml:space="preserve"> “</w:t>
+      </w:r>
+      <w:r>
+        <w:rPr>
+          <w:rFonts w:ascii="Times New Roman" w:hAnsi="Times New Roman" w:cs="Times New Roman"/>
+        </w:rPr>
+        <w:t>The schedule variance and the cost variance provide the amount by which the spending is behind (or ahead of) schedule and the amount by which a project is exceeding (or less than) its budget.</w:t>
+      </w:r>
+      <w:r>
+        <w:rPr>
+          <w:rFonts w:ascii="Times New Roman" w:hAnsi="Times New Roman" w:cs="Times New Roman"/>
+        </w:rPr>
+        <w:t>” (</w:t>
+      </w:r>
+      <w:proofErr w:type="spellStart"/>
+      <w:r>
+        <w:rPr>
+          <w:rFonts w:ascii="Times New Roman" w:hAnsi="Times New Roman" w:cs="Times New Roman"/>
+        </w:rPr>
+        <w:t>Darnall</w:t>
+      </w:r>
+      <w:proofErr w:type="spellEnd"/>
+      <w:r>
+        <w:rPr>
+          <w:rFonts w:ascii="Times New Roman" w:hAnsi="Times New Roman" w:cs="Times New Roman"/>
+        </w:rPr>
+        <w:t>, 2010)</w:t>
+      </w:r>
+    </w:p>
+    <w:p>
+      <w:pPr>
+        <w:numPr>
+          <w:ilvl w:val="1"/>
+          <w:numId w:val="2"/>
+        </w:numPr>
+        <w:rPr>
+          <w:rFonts w:ascii="Times New Roman" w:hAnsi="Times New Roman" w:cs="Times New Roman"/>
+        </w:rPr>
+      </w:pPr>
+      <w:r>
+        <w:rPr>
+          <w:rFonts w:ascii="Times New Roman" w:hAnsi="Times New Roman" w:cs="Times New Roman"/>
+        </w:rPr>
+        <w:t xml:space="preserve">CV = EV </w:t>
+      </w:r>
+      <w:r>
+        <w:rPr>
+          <w:rFonts w:ascii="Times New Roman" w:hAnsi="Times New Roman" w:cs="Times New Roman"/>
+        </w:rPr>
+        <w:t>–</w:t>
+      </w:r>
+      <w:r>
+        <w:rPr>
+          <w:rFonts w:ascii="Times New Roman" w:hAnsi="Times New Roman" w:cs="Times New Roman"/>
+        </w:rPr>
+        <w:t xml:space="preserve"> AC</w:t>
+      </w:r>
+    </w:p>
+    <w:p>
+      <w:pPr>
+        <w:numPr>
+          <w:ilvl w:val="1"/>
+          <w:numId w:val="2"/>
+        </w:numPr>
+        <w:rPr>
+          <w:rFonts w:ascii="Times New Roman" w:hAnsi="Times New Roman" w:cs="Times New Roman"/>
+        </w:rPr>
+      </w:pPr>
+      <w:r>
+        <w:rPr>
+          <w:rFonts w:ascii="Times New Roman" w:hAnsi="Times New Roman" w:cs="Times New Roman"/>
+        </w:rPr>
+        <w:t>CV = $5,500 - $6,750</w:t>
+      </w:r>
+    </w:p>
+    <w:p>
+      <w:pPr>
+        <w:numPr>
+          <w:ilvl w:val="1"/>
+          <w:numId w:val="2"/>
+        </w:numPr>
+        <w:rPr>
+          <w:rFonts w:ascii="Times New Roman" w:hAnsi="Times New Roman" w:cs="Times New Roman"/>
+        </w:rPr>
+      </w:pPr>
+      <w:r>
+        <w:rPr>
+          <w:rFonts w:ascii="Times New Roman" w:hAnsi="Times New Roman" w:cs="Times New Roman"/>
+        </w:rPr>
+        <w:t>CV = -$1,250</w:t>
+      </w:r>
+    </w:p>
+    <w:p>
+      <w:pPr>
+        <w:numPr>
+          <w:ilvl w:val="0"/>
+          <w:numId w:val="2"/>
+        </w:numPr>
+        <w:rPr>
+          <w:rFonts w:ascii="Times New Roman" w:hAnsi="Times New Roman" w:cs="Times New Roman"/>
+        </w:rPr>
+      </w:pPr>
+      <w:r>
+        <w:rPr>
+          <w:b/>
+          <w:bCs/>
+        </w:rPr>
+        <w:t>Cost Performance Index (CPI)</w:t>
+      </w:r>
+      <w:r>
+        <w:t xml:space="preserve"> “</w:t>
+      </w:r>
+      <w:r>
+        <w:t>The cost performance index (CPI) is the ratio of the earned value (EV) to the actual cost (AC).</w:t>
+      </w:r>
+      <w:r>
+        <w:t>” (</w:t>
+      </w:r>
+      <w:proofErr w:type="spellStart"/>
+      <w:r>
+        <w:t>Darnall</w:t>
+      </w:r>
+      <w:proofErr w:type="spellEnd"/>
+      <w:r>
+        <w:t>, 2010)</w:t>
+      </w:r>
+    </w:p>
+    <w:p>
+      <w:pPr>
+        <w:numPr>
+          <w:ilvl w:val="1"/>
+          <w:numId w:val="2"/>
+        </w:numPr>
+        <w:rPr>
+          <w:rFonts w:ascii="Times New Roman" w:hAnsi="Times New Roman" w:cs="Times New Roman"/>
+        </w:rPr>
+      </w:pPr>
+      <w:r>
+        <w:rPr>
+          <w:rFonts w:ascii="Times New Roman" w:hAnsi="Times New Roman" w:cs="Times New Roman"/>
+        </w:rPr>
+        <w:lastRenderedPageBreak/>
+        <w:t>CPI = EV / AC</w:t>
+      </w:r>
+    </w:p>
+    <w:p>
+      <w:pPr>
+        <w:numPr>
+          <w:ilvl w:val="1"/>
+          <w:numId w:val="2"/>
+        </w:numPr>
+        <w:rPr>
+          <w:rFonts w:ascii="Times New Roman" w:hAnsi="Times New Roman" w:cs="Times New Roman"/>
+        </w:rPr>
+      </w:pPr>
+      <w:r>
+        <w:rPr>
+          <w:rFonts w:ascii="Times New Roman" w:hAnsi="Times New Roman" w:cs="Times New Roman"/>
+        </w:rPr>
+        <w:t>CPI = %5,500 / %6,750</w:t>
+      </w:r>
+    </w:p>
+    <w:p>
+      <w:pPr>
+        <w:numPr>
+          <w:ilvl w:val="1"/>
+          <w:numId w:val="2"/>
+        </w:numPr>
+        <w:rPr>
+          <w:rFonts w:ascii="Times New Roman" w:hAnsi="Times New Roman" w:cs="Times New Roman"/>
+        </w:rPr>
+      </w:pPr>
+      <w:r>
+        <w:rPr>
+          <w:rFonts w:ascii="Times New Roman" w:hAnsi="Times New Roman" w:cs="Times New Roman"/>
+        </w:rPr>
+        <w:t>CPI = 0.814</w:t>
+      </w:r>
+    </w:p>
+    <w:p>
+      <w:pPr>
+        <w:numPr>
+          <w:ilvl w:val="0"/>
+          <w:numId w:val="2"/>
+        </w:numPr>
+        <w:rPr>
+          <w:rFonts w:ascii="Times New Roman" w:hAnsi="Times New Roman" w:cs="Times New Roman"/>
+        </w:rPr>
+      </w:pPr>
+      <w:r>
+        <w:rPr>
+          <w:b/>
+          <w:bCs/>
+        </w:rPr>
+        <w:t>Schedule Variance (SV)</w:t>
+      </w:r>
+      <w:r>
+        <w:rPr>
+          <w:b/>
+          <w:bCs/>
+        </w:rPr>
+        <w:t xml:space="preserve">: </w:t>
+      </w:r>
+      <w:r>
+        <w:t>“</w:t>
+      </w:r>
+      <w:r>
+        <w:t>The schedule variance and the cost variance provide the amount by which the spending is behind (or ahead of) schedule and the amount by which a project is exceeding (or less than) its budget.</w:t>
+      </w:r>
+      <w:r>
+        <w:t>” (</w:t>
+      </w:r>
+      <w:proofErr w:type="spellStart"/>
+      <w:r>
+        <w:t>Darnall</w:t>
+      </w:r>
+      <w:proofErr w:type="spellEnd"/>
+      <w:r>
+        <w:t>, 2010)</w:t>
+      </w:r>
+    </w:p>
+    <w:p>
+      <w:pPr>
+        <w:numPr>
+          <w:ilvl w:val="1"/>
+          <w:numId w:val="2"/>
+        </w:numPr>
+        <w:rPr>
+          <w:rFonts w:ascii="Times New Roman" w:hAnsi="Times New Roman" w:cs="Times New Roman"/>
+        </w:rPr>
+      </w:pPr>
+      <w:r>
+        <w:rPr>
+          <w:rFonts w:ascii="Times New Roman" w:hAnsi="Times New Roman" w:cs="Times New Roman"/>
+        </w:rPr>
+        <w:t>SV = EV – PV</w:t>
+      </w:r>
+    </w:p>
+    <w:p>
+      <w:pPr>
+        <w:numPr>
+          <w:ilvl w:val="1"/>
+          <w:numId w:val="2"/>
+        </w:numPr>
+        <w:rPr>
+          <w:rFonts w:ascii="Times New Roman" w:hAnsi="Times New Roman" w:cs="Times New Roman"/>
+        </w:rPr>
+      </w:pPr>
+      <w:r>
+        <w:rPr>
+          <w:rFonts w:ascii="Times New Roman" w:hAnsi="Times New Roman" w:cs="Times New Roman"/>
+        </w:rPr>
+        <w:t>SV = $5,500 - $6,000</w:t>
+      </w:r>
+    </w:p>
+    <w:p>
+      <w:pPr>
+        <w:numPr>
+          <w:ilvl w:val="0"/>
+          <w:numId w:val="2"/>
+        </w:numPr>
+      </w:pPr>
+      <w:r>
+        <w:rPr>
+          <w:b/>
+          <w:bCs/>
+        </w:rPr>
+        <w:t>Schedule Performance Index (SPI)</w:t>
+      </w:r>
+      <w:r>
+        <w:t xml:space="preserve"> “</w:t>
+      </w:r>
+      <w:r>
+        <w:t>The schedule performance index (SPI) is the ratio of the earned value and the planned value.</w:t>
+      </w:r>
+      <w:r>
+        <w:t>” (</w:t>
+      </w:r>
+      <w:proofErr w:type="spellStart"/>
+      <w:r>
+        <w:t>Darnall</w:t>
+      </w:r>
+      <w:proofErr w:type="spellEnd"/>
+      <w:r>
+        <w:t>, 2010)</w:t>
+      </w:r>
+    </w:p>
+    <w:p>
+      <w:pPr>
+        <w:numPr>
+          <w:ilvl w:val="1"/>
+          <w:numId w:val="2"/>
+        </w:numPr>
+      </w:pPr>
+      <w:r>
+        <w:t xml:space="preserve">SPI </w:t>
+      </w:r>
+      <w:r>
+        <w:t>= EV / PV</w:t>
+      </w:r>
+    </w:p>
+    <w:p>
+      <w:pPr>
+        <w:numPr>
+          <w:ilvl w:val="1"/>
+          <w:numId w:val="2"/>
+        </w:numPr>
+      </w:pPr>
+      <w:r>
+        <w:t>SPI = $5,500 / $6,000</w:t>
+      </w:r>
+    </w:p>
+    <w:p>
+      <w:pPr>
+        <w:numPr>
+          <w:ilvl w:val="1"/>
+          <w:numId w:val="2"/>
+        </w:numPr>
+      </w:pPr>
+      <w:r>
+        <w:t>SPI = 0.92</w:t>
+      </w:r>
+    </w:p>
+    <w:p>
+      <w:pPr>
+        <w:numPr>
+          <w:ilvl w:val="0"/>
+          <w:numId w:val="2"/>
+        </w:numPr>
+      </w:pPr>
+      <w:r>
+        <w:rPr>
+          <w:b/>
+          <w:bCs/>
+        </w:rPr>
+        <w:t>Estimate at Completion (EAC)</w:t>
+      </w:r>
+      <w:r>
+        <w:rPr>
+          <w:b/>
+          <w:bCs/>
+        </w:rPr>
+        <w:t xml:space="preserve"> </w:t>
+      </w:r>
+      <w:r>
+        <w:t>“</w:t>
+      </w:r>
+      <w:r>
+        <w:t>The new estimate of the project cost is the estimate at completion (EAC).</w:t>
+      </w:r>
+      <w:r>
+        <w:t>”</w:t>
+      </w:r>
+    </w:p>
+    <w:p>
+      <w:pPr>
+        <w:numPr>
+          <w:ilvl w:val="1"/>
+          <w:numId w:val="2"/>
+        </w:numPr>
+      </w:pPr>
+      <w:r>
+        <w:t>EAC = AC + ETC</w:t>
+      </w:r>
+    </w:p>
+    <w:p>
+      <w:pPr>
+        <w:numPr>
+          <w:ilvl w:val="2"/>
+          <w:numId w:val="2"/>
+        </w:numPr>
+      </w:pPr>
+      <w:r>
+        <w:t>Note ETC = (</w:t>
+      </w:r>
+      <w:r>
+        <w:rPr>
+          <w:rFonts w:ascii="Times New Roman" w:hAnsi="Times New Roman" w:cs="Times New Roman"/>
+        </w:rPr>
+        <w:t>Total Budget</w:t>
+      </w:r>
+      <w:r>
+        <w:t xml:space="preserve">– EV)/CPI </w:t>
+      </w:r>
+    </w:p>
+    <w:p>
+      <w:pPr>
+        <w:numPr>
+          <w:ilvl w:val="2"/>
+          <w:numId w:val="2"/>
+        </w:numPr>
+      </w:pPr>
+      <w:r>
+        <w:rPr>
+          <w:rFonts w:ascii="Times New Roman" w:hAnsi="Times New Roman" w:cs="Times New Roman"/>
+        </w:rPr>
+        <w:t>Total Budget</w:t>
+      </w:r>
+      <w:r>
+        <w:t xml:space="preserve"> = $10,000</w:t>
+      </w:r>
+    </w:p>
+    <w:p>
+      <w:pPr>
+        <w:numPr>
+          <w:ilvl w:val="2"/>
+          <w:numId w:val="2"/>
+        </w:numPr>
+      </w:pPr>
+      <w:r>
+        <w:t xml:space="preserve">CPI = </w:t>
+      </w:r>
+      <w:r>
+        <w:rPr>
+          <w:rFonts w:ascii="Times New Roman" w:hAnsi="Times New Roman" w:cs="Times New Roman"/>
+        </w:rPr>
+        <w:t>0.814</w:t>
+      </w:r>
+    </w:p>
+    <w:p>
+      <w:pPr>
+        <w:numPr>
+          <w:ilvl w:val="2"/>
+          <w:numId w:val="2"/>
+        </w:numPr>
+      </w:pPr>
+      <w:r>
+        <w:t xml:space="preserve">EV = </w:t>
+      </w:r>
+      <w:r>
+        <w:rPr>
+          <w:rFonts w:ascii="Times New Roman" w:hAnsi="Times New Roman" w:cs="Times New Roman"/>
+        </w:rPr>
+        <w:t>$5,500</w:t>
+      </w:r>
+    </w:p>
+    <w:p>
+      <w:pPr>
+        <w:numPr>
+          <w:ilvl w:val="2"/>
+          <w:numId w:val="2"/>
+        </w:numPr>
+      </w:pPr>
+      <w:r>
+        <w:t>ETC = ($10,000 - $5,500) / 0.814</w:t>
+      </w:r>
+    </w:p>
+    <w:p>
+      <w:pPr>
+        <w:numPr>
+          <w:ilvl w:val="2"/>
+          <w:numId w:val="2"/>
+        </w:numPr>
+      </w:pPr>
+      <w:r>
+        <w:t>ETC = $5,528.25</w:t>
+      </w:r>
+    </w:p>
+    <w:p>
+      <w:pPr>
+        <w:numPr>
+          <w:ilvl w:val="1"/>
+          <w:numId w:val="2"/>
+        </w:numPr>
+      </w:pPr>
+      <w:r>
+        <w:t xml:space="preserve">EAC = </w:t>
+      </w:r>
+      <w:r>
+        <w:rPr>
+          <w:rFonts w:ascii="Times New Roman" w:hAnsi="Times New Roman" w:cs="Times New Roman"/>
+        </w:rPr>
+        <w:t>$6,750</w:t>
+      </w:r>
+      <w:r>
+        <w:rPr>
+          <w:rFonts w:ascii="Times New Roman" w:hAnsi="Times New Roman" w:cs="Times New Roman"/>
+        </w:rPr>
+        <w:t xml:space="preserve"> </w:t>
+      </w:r>
+      <w:r>
+        <w:rPr>
+          <w:rFonts w:ascii="Times New Roman" w:hAnsi="Times New Roman" w:cs="Times New Roman"/>
+        </w:rPr>
+        <w:t xml:space="preserve">+ </w:t>
+      </w:r>
+      <w:r>
+        <w:t>$</w:t>
+      </w:r>
+      <w:r>
+        <w:t>5,528.25</w:t>
+      </w:r>
+    </w:p>
+    <w:p>
+      <w:pPr>
+        <w:numPr>
+          <w:ilvl w:val="1"/>
+          <w:numId w:val="2"/>
+        </w:numPr>
+      </w:pPr>
+      <w:r>
+        <w:t>EAC = $12,278.25</w:t>
+      </w:r>
+    </w:p>
+    <w:p>
+      <w:pPr>
+        <w:rPr>
+          <w:rFonts w:ascii="Times New Roman" w:hAnsi="Times New Roman" w:cs="Times New Roman"/>
+        </w:rPr>
+      </w:pPr>
+    </w:p>
+    <w:p>
+      <w:pPr>
+        <w:rPr>
+          <w:rFonts w:ascii="Times New Roman" w:hAnsi="Times New Roman" w:cs="Times New Roman"/>
+        </w:rPr>
+      </w:pPr>
+    </w:p>
+    <w:p>
+      <w:pPr>
+        <w:rPr>
+          <w:rFonts w:ascii="Times New Roman" w:hAnsi="Times New Roman" w:cs="Times New Roman"/>
+        </w:rPr>
+      </w:pPr>
+    </w:p>
+    <w:p>
+      <w:pPr>
+        <w:rPr>
+          <w:rFonts w:ascii="Times New Roman" w:hAnsi="Times New Roman" w:cs="Times New Roman"/>
+        </w:rPr>
+      </w:pPr>
+    </w:p>
+    <w:p>
+      <w:pPr>
+        <w:rPr>
+          <w:rFonts w:ascii="Times New Roman" w:hAnsi="Times New Roman" w:cs="Times New Roman"/>
+        </w:rPr>
+      </w:pPr>
+      <w:r>
+        <w:rPr>
+          <w:rFonts w:ascii="Times New Roman" w:hAnsi="Times New Roman" w:cs="Times New Roman"/>
+        </w:rPr>
+        <w:t>Reference:</w:t>
+      </w:r>
+    </w:p>
+    <w:p>
+      <w:pPr>
+        <w:rPr>
+          <w:rFonts w:ascii="Times New Roman" w:hAnsi="Times New Roman" w:cs="Times New Roman"/>
+        </w:rPr>
+      </w:pPr>
+      <w:r>
+        <w:rPr>
+          <w:rFonts w:ascii="Times New Roman" w:hAnsi="Times New Roman" w:cs="Times New Roman"/>
+        </w:rPr>
+        <w:br/>
+      </w:r>
+      <w:proofErr w:type="spellStart"/>
+      <w:r>
+        <w:rPr>
+          <w:rFonts w:ascii="Times New Roman" w:hAnsi="Times New Roman" w:cs="Times New Roman"/>
+        </w:rPr>
+        <w:t>Darnall</w:t>
+      </w:r>
+      <w:proofErr w:type="spellEnd"/>
+      <w:r>
+        <w:rPr>
+          <w:rFonts w:ascii="Times New Roman" w:hAnsi="Times New Roman" w:cs="Times New Roman"/>
+        </w:rPr>
+        <w:t>, R., &amp; Preston, J. (2010). Project Management from Simple to Complex. The Saylor Foundation.</w:t>
+      </w:r>
+    </w:p>
+    <w:p>
+      <w:pPr>
+        <w:rPr>
+          <w:rFonts w:ascii="Times New Roman" w:hAnsi="Times New Roman" w:cs="Times New Roman"/>
+        </w:rPr>
+      </w:pPr>
+      <w:r>
+        <w:rPr>
+          <w:rFonts w:ascii="Times New Roman" w:hAnsi="Times New Roman" w:cs="Times New Roman"/>
+          <w:i/>
+          <w:iCs/>
+        </w:rPr>
+        <w:t>Planned Value (Earned Value Analysis)</w:t>
+      </w:r>
+      <w:r>
+        <w:rPr>
+          <w:rFonts w:ascii="Times New Roman" w:hAnsi="Times New Roman" w:cs="Times New Roman"/>
+        </w:rPr>
+        <w:t>. (n.d.). Www.projectengineer.net. https://www.projectengineer.net/planned-value-earned-value-analysis-2/</w:t>
+      </w:r>
+    </w:p>
     <w:sectPr>
       <w:pgSz w:w="12240" w:h="15840"/>
       <w:pgMar w:top="1440" w:right="1440" w:bottom="1440" w:left="1440" w:header="720" w:footer="720" w:gutter="0"/>
@@ -110,6 +964,460 @@
 </w:document>
 </file>
 
+<file path=word/numbering.xml><?xml version="1.0" encoding="utf-8"?>
+<w:numbering xmlns:wpc="http://schemas.microsoft.com/office/word/2010/wordprocessingCanvas" xmlns:cx="http://schemas.microsoft.com/office/drawing/2014/chartex" xmlns:cx1="http://schemas.microsoft.com/office/drawing/2015/9/8/chartex" xmlns:cx2="http://schemas.microsoft.com/office/drawing/2015/10/21/chartex" xmlns:cx3="http://schemas.microsoft.com/office/drawing/2016/5/9/chartex" xmlns:cx4="http://schemas.microsoft.com/office/drawing/2016/5/10/chartex" xmlns:cx5="http://schemas.microsoft.com/office/drawing/2016/5/11/chartex" xmlns:cx6="http://schemas.microsoft.com/office/drawing/2016/5/12/chartex" xmlns:cx7="http://schemas.microsoft.com/office/drawing/2016/5/13/chartex" xmlns:cx8="http://schemas.microsoft.com/office/drawing/2016/5/14/chartex" xmlns:mc="http://schemas.openxmlformats.org/markup-compatibility/2006" xmlns:aink="http://schemas.microsoft.com/office/drawing/2016/ink" xmlns:am3d="http://schemas.microsoft.com/office/drawing/2017/model3d" xmlns:o="urn:schemas-microsoft-com:office:office" xmlns:oel="http://schemas.microsoft.com/office/2019/extlst" xmlns:r="http://schemas.openxmlformats.org/officeDocument/2006/relationships" xmlns:m="http://schemas.openxmlformats.org/officeDocument/2006/math" xmlns:v="urn:schemas-microsoft-com:vml" xmlns:wp14="http://schemas.microsoft.com/office/word/2010/wordprocessingDrawing" xmlns:wp="http://schemas.openxmlformats.org/drawingml/2006/wordprocessingDrawing" xmlns:w10="urn:schemas-microsoft-com:office:word" xmlns:w="http://schemas.openxmlformats.org/wordprocessingml/2006/main" xmlns:w14="http://schemas.microsoft.com/office/word/2010/wordml" xmlns:w15="http://schemas.microsoft.com/office/word/2012/wordml" xmlns:w16cex="http://schemas.microsoft.com/office/word/2018/wordml/cex" xmlns:w16cid="http://schemas.microsoft.com/office/word/2016/wordml/cid" xmlns:w16="http://schemas.microsoft.com/office/word/2018/wordml" xmlns:w16du="http://schemas.microsoft.com/office/word/2023/wordml/word16du" xmlns:w16sdtdh="http://schemas.microsoft.com/office/word/2020/wordml/sdtdatahash" xmlns:w16sdtfl="http://schemas.microsoft.com/office/word/2024/wordml/sdtformatlock" xmlns:w16se="http://schemas.microsoft.com/office/word/2015/wordml/symex" xmlns:wpg="http://schemas.microsoft.com/office/word/2010/wordprocessingGroup" xmlns:wpi="http://schemas.microsoft.com/office/word/2010/wordprocessingInk" xmlns:wne="http://schemas.microsoft.com/office/word/2006/wordml" xmlns:wps="http://schemas.microsoft.com/office/word/2010/wordprocessingShape" mc:Ignorable="w14 w15 w16se w16cid w16 w16cex w16sdtdh w16sdtfl w16du wp14">
+  <w:abstractNum w:abstractNumId="0" w15:restartNumberingAfterBreak="0">
+    <w:nsid w:val="1A3F1984"/>
+    <w:multiLevelType w:val="multilevel"/>
+    <w:tmpl w:val="0F626C46"/>
+    <w:lvl w:ilvl="0">
+      <w:start w:val="1"/>
+      <w:numFmt w:val="bullet"/>
+      <w:lvlText w:val=""/>
+      <w:lvlJc w:val="left"/>
+      <w:pPr>
+        <w:tabs>
+          <w:tab w:val="num" w:pos="720"/>
+        </w:tabs>
+        <w:ind w:left="720" w:hanging="360"/>
+      </w:pPr>
+      <w:rPr>
+        <w:rFonts w:ascii="Symbol" w:hAnsi="Symbol" w:hint="default"/>
+        <w:sz w:val="20"/>
+      </w:rPr>
+    </w:lvl>
+    <w:lvl w:ilvl="1">
+      <w:start w:val="1"/>
+      <w:numFmt w:val="bullet"/>
+      <w:lvlText w:val="o"/>
+      <w:lvlJc w:val="left"/>
+      <w:pPr>
+        <w:tabs>
+          <w:tab w:val="num" w:pos="1440"/>
+        </w:tabs>
+        <w:ind w:left="1440" w:hanging="360"/>
+      </w:pPr>
+      <w:rPr>
+        <w:rFonts w:ascii="Courier New" w:hAnsi="Courier New" w:hint="default"/>
+        <w:sz w:val="20"/>
+      </w:rPr>
+    </w:lvl>
+    <w:lvl w:ilvl="2">
+      <w:start w:val="1"/>
+      <w:numFmt w:val="bullet"/>
+      <w:lvlText w:val=""/>
+      <w:lvlJc w:val="left"/>
+      <w:pPr>
+        <w:tabs>
+          <w:tab w:val="num" w:pos="2160"/>
+        </w:tabs>
+        <w:ind w:left="2160" w:hanging="360"/>
+      </w:pPr>
+      <w:rPr>
+        <w:rFonts w:ascii="Wingdings" w:hAnsi="Wingdings" w:hint="default"/>
+        <w:sz w:val="20"/>
+      </w:rPr>
+    </w:lvl>
+    <w:lvl w:ilvl="3" w:tentative="1">
+      <w:start w:val="1"/>
+      <w:numFmt w:val="bullet"/>
+      <w:lvlText w:val=""/>
+      <w:lvlJc w:val="left"/>
+      <w:pPr>
+        <w:tabs>
+          <w:tab w:val="num" w:pos="2880"/>
+        </w:tabs>
+        <w:ind w:left="2880" w:hanging="360"/>
+      </w:pPr>
+      <w:rPr>
+        <w:rFonts w:ascii="Wingdings" w:hAnsi="Wingdings" w:hint="default"/>
+        <w:sz w:val="20"/>
+      </w:rPr>
+    </w:lvl>
+    <w:lvl w:ilvl="4" w:tentative="1">
+      <w:start w:val="1"/>
+      <w:numFmt w:val="bullet"/>
+      <w:lvlText w:val=""/>
+      <w:lvlJc w:val="left"/>
+      <w:pPr>
+        <w:tabs>
+          <w:tab w:val="num" w:pos="3600"/>
+        </w:tabs>
+        <w:ind w:left="3600" w:hanging="360"/>
+      </w:pPr>
+      <w:rPr>
+        <w:rFonts w:ascii="Wingdings" w:hAnsi="Wingdings" w:hint="default"/>
+        <w:sz w:val="20"/>
+      </w:rPr>
+    </w:lvl>
+    <w:lvl w:ilvl="5" w:tentative="1">
+      <w:start w:val="1"/>
+      <w:numFmt w:val="bullet"/>
+      <w:lvlText w:val=""/>
+      <w:lvlJc w:val="left"/>
+      <w:pPr>
+        <w:tabs>
+          <w:tab w:val="num" w:pos="4320"/>
+        </w:tabs>
+        <w:ind w:left="4320" w:hanging="360"/>
+      </w:pPr>
+      <w:rPr>
+        <w:rFonts w:ascii="Wingdings" w:hAnsi="Wingdings" w:hint="default"/>
+        <w:sz w:val="20"/>
+      </w:rPr>
+    </w:lvl>
+    <w:lvl w:ilvl="6" w:tentative="1">
+      <w:start w:val="1"/>
+      <w:numFmt w:val="bullet"/>
+      <w:lvlText w:val=""/>
+      <w:lvlJc w:val="left"/>
+      <w:pPr>
+        <w:tabs>
+          <w:tab w:val="num" w:pos="5040"/>
+        </w:tabs>
+        <w:ind w:left="5040" w:hanging="360"/>
+      </w:pPr>
+      <w:rPr>
+        <w:rFonts w:ascii="Wingdings" w:hAnsi="Wingdings" w:hint="default"/>
+        <w:sz w:val="20"/>
+      </w:rPr>
+    </w:lvl>
+    <w:lvl w:ilvl="7" w:tentative="1">
+      <w:start w:val="1"/>
+      <w:numFmt w:val="bullet"/>
+      <w:lvlText w:val=""/>
+      <w:lvlJc w:val="left"/>
+      <w:pPr>
+        <w:tabs>
+          <w:tab w:val="num" w:pos="5760"/>
+        </w:tabs>
+        <w:ind w:left="5760" w:hanging="360"/>
+      </w:pPr>
+      <w:rPr>
+        <w:rFonts w:ascii="Wingdings" w:hAnsi="Wingdings" w:hint="default"/>
+        <w:sz w:val="20"/>
+      </w:rPr>
+    </w:lvl>
+    <w:lvl w:ilvl="8" w:tentative="1">
+      <w:start w:val="1"/>
+      <w:numFmt w:val="bullet"/>
+      <w:lvlText w:val=""/>
+      <w:lvlJc w:val="left"/>
+      <w:pPr>
+        <w:tabs>
+          <w:tab w:val="num" w:pos="6480"/>
+        </w:tabs>
+        <w:ind w:left="6480" w:hanging="360"/>
+      </w:pPr>
+      <w:rPr>
+        <w:rFonts w:ascii="Wingdings" w:hAnsi="Wingdings" w:hint="default"/>
+        <w:sz w:val="20"/>
+      </w:rPr>
+    </w:lvl>
+  </w:abstractNum>
+  <w:abstractNum w:abstractNumId="1" w15:restartNumberingAfterBreak="0">
+    <w:nsid w:val="37D64AEC"/>
+    <w:multiLevelType w:val="multilevel"/>
+    <w:tmpl w:val="FCC481FE"/>
+    <w:lvl w:ilvl="0">
+      <w:start w:val="1"/>
+      <w:numFmt w:val="bullet"/>
+      <w:lvlText w:val=""/>
+      <w:lvlJc w:val="left"/>
+      <w:pPr>
+        <w:tabs>
+          <w:tab w:val="num" w:pos="720"/>
+        </w:tabs>
+        <w:ind w:left="720" w:hanging="360"/>
+      </w:pPr>
+      <w:rPr>
+        <w:rFonts w:ascii="Symbol" w:hAnsi="Symbol" w:hint="default"/>
+        <w:sz w:val="20"/>
+      </w:rPr>
+    </w:lvl>
+    <w:lvl w:ilvl="1" w:tentative="1">
+      <w:start w:val="1"/>
+      <w:numFmt w:val="bullet"/>
+      <w:lvlText w:val="o"/>
+      <w:lvlJc w:val="left"/>
+      <w:pPr>
+        <w:tabs>
+          <w:tab w:val="num" w:pos="1440"/>
+        </w:tabs>
+        <w:ind w:left="1440" w:hanging="360"/>
+      </w:pPr>
+      <w:rPr>
+        <w:rFonts w:ascii="Courier New" w:hAnsi="Courier New" w:hint="default"/>
+        <w:sz w:val="20"/>
+      </w:rPr>
+    </w:lvl>
+    <w:lvl w:ilvl="2" w:tentative="1">
+      <w:start w:val="1"/>
+      <w:numFmt w:val="bullet"/>
+      <w:lvlText w:val=""/>
+      <w:lvlJc w:val="left"/>
+      <w:pPr>
+        <w:tabs>
+          <w:tab w:val="num" w:pos="2160"/>
+        </w:tabs>
+        <w:ind w:left="2160" w:hanging="360"/>
+      </w:pPr>
+      <w:rPr>
+        <w:rFonts w:ascii="Wingdings" w:hAnsi="Wingdings" w:hint="default"/>
+        <w:sz w:val="20"/>
+      </w:rPr>
+    </w:lvl>
+    <w:lvl w:ilvl="3" w:tentative="1">
+      <w:start w:val="1"/>
+      <w:numFmt w:val="bullet"/>
+      <w:lvlText w:val=""/>
+      <w:lvlJc w:val="left"/>
+      <w:pPr>
+        <w:tabs>
+          <w:tab w:val="num" w:pos="2880"/>
+        </w:tabs>
+        <w:ind w:left="2880" w:hanging="360"/>
+      </w:pPr>
+      <w:rPr>
+        <w:rFonts w:ascii="Wingdings" w:hAnsi="Wingdings" w:hint="default"/>
+        <w:sz w:val="20"/>
+      </w:rPr>
+    </w:lvl>
+    <w:lvl w:ilvl="4" w:tentative="1">
+      <w:start w:val="1"/>
+      <w:numFmt w:val="bullet"/>
+      <w:lvlText w:val=""/>
+      <w:lvlJc w:val="left"/>
+      <w:pPr>
+        <w:tabs>
+          <w:tab w:val="num" w:pos="3600"/>
+        </w:tabs>
+        <w:ind w:left="3600" w:hanging="360"/>
+      </w:pPr>
+      <w:rPr>
+        <w:rFonts w:ascii="Wingdings" w:hAnsi="Wingdings" w:hint="default"/>
+        <w:sz w:val="20"/>
+      </w:rPr>
+    </w:lvl>
+    <w:lvl w:ilvl="5" w:tentative="1">
+      <w:start w:val="1"/>
+      <w:numFmt w:val="bullet"/>
+      <w:lvlText w:val=""/>
+      <w:lvlJc w:val="left"/>
+      <w:pPr>
+        <w:tabs>
+          <w:tab w:val="num" w:pos="4320"/>
+        </w:tabs>
+        <w:ind w:left="4320" w:hanging="360"/>
+      </w:pPr>
+      <w:rPr>
+        <w:rFonts w:ascii="Wingdings" w:hAnsi="Wingdings" w:hint="default"/>
+        <w:sz w:val="20"/>
+      </w:rPr>
+    </w:lvl>
+    <w:lvl w:ilvl="6" w:tentative="1">
+      <w:start w:val="1"/>
+      <w:numFmt w:val="bullet"/>
+      <w:lvlText w:val=""/>
+      <w:lvlJc w:val="left"/>
+      <w:pPr>
+        <w:tabs>
+          <w:tab w:val="num" w:pos="5040"/>
+        </w:tabs>
+        <w:ind w:left="5040" w:hanging="360"/>
+      </w:pPr>
+      <w:rPr>
+        <w:rFonts w:ascii="Wingdings" w:hAnsi="Wingdings" w:hint="default"/>
+        <w:sz w:val="20"/>
+      </w:rPr>
+    </w:lvl>
+    <w:lvl w:ilvl="7" w:tentative="1">
+      <w:start w:val="1"/>
+      <w:numFmt w:val="bullet"/>
+      <w:lvlText w:val=""/>
+      <w:lvlJc w:val="left"/>
+      <w:pPr>
+        <w:tabs>
+          <w:tab w:val="num" w:pos="5760"/>
+        </w:tabs>
+        <w:ind w:left="5760" w:hanging="360"/>
+      </w:pPr>
+      <w:rPr>
+        <w:rFonts w:ascii="Wingdings" w:hAnsi="Wingdings" w:hint="default"/>
+        <w:sz w:val="20"/>
+      </w:rPr>
+    </w:lvl>
+    <w:lvl w:ilvl="8" w:tentative="1">
+      <w:start w:val="1"/>
+      <w:numFmt w:val="bullet"/>
+      <w:lvlText w:val=""/>
+      <w:lvlJc w:val="left"/>
+      <w:pPr>
+        <w:tabs>
+          <w:tab w:val="num" w:pos="6480"/>
+        </w:tabs>
+        <w:ind w:left="6480" w:hanging="360"/>
+      </w:pPr>
+      <w:rPr>
+        <w:rFonts w:ascii="Wingdings" w:hAnsi="Wingdings" w:hint="default"/>
+        <w:sz w:val="20"/>
+      </w:rPr>
+    </w:lvl>
+  </w:abstractNum>
+  <w:abstractNum w:abstractNumId="2" w15:restartNumberingAfterBreak="0">
+    <w:nsid w:val="40971711"/>
+    <w:multiLevelType w:val="multilevel"/>
+    <w:tmpl w:val="4A2A98FE"/>
+    <w:lvl w:ilvl="0">
+      <w:start w:val="1"/>
+      <w:numFmt w:val="decimal"/>
+      <w:lvlText w:val="%1."/>
+      <w:lvlJc w:val="left"/>
+      <w:pPr>
+        <w:tabs>
+          <w:tab w:val="num" w:pos="720"/>
+        </w:tabs>
+        <w:ind w:left="720" w:hanging="360"/>
+      </w:pPr>
+    </w:lvl>
+    <w:lvl w:ilvl="1">
+      <w:start w:val="1"/>
+      <w:numFmt w:val="bullet"/>
+      <w:lvlText w:val="o"/>
+      <w:lvlJc w:val="left"/>
+      <w:pPr>
+        <w:tabs>
+          <w:tab w:val="num" w:pos="1440"/>
+        </w:tabs>
+        <w:ind w:left="1440" w:hanging="360"/>
+      </w:pPr>
+      <w:rPr>
+        <w:rFonts w:ascii="Courier New" w:hAnsi="Courier New" w:cs="Times New Roman" w:hint="default"/>
+        <w:sz w:val="20"/>
+      </w:rPr>
+    </w:lvl>
+    <w:lvl w:ilvl="2">
+      <w:start w:val="1"/>
+      <w:numFmt w:val="decimal"/>
+      <w:lvlText w:val="%3."/>
+      <w:lvlJc w:val="left"/>
+      <w:pPr>
+        <w:tabs>
+          <w:tab w:val="num" w:pos="2160"/>
+        </w:tabs>
+        <w:ind w:left="2160" w:hanging="360"/>
+      </w:pPr>
+    </w:lvl>
+    <w:lvl w:ilvl="3">
+      <w:start w:val="1"/>
+      <w:numFmt w:val="decimal"/>
+      <w:lvlText w:val="%4."/>
+      <w:lvlJc w:val="left"/>
+      <w:pPr>
+        <w:tabs>
+          <w:tab w:val="num" w:pos="2880"/>
+        </w:tabs>
+        <w:ind w:left="2880" w:hanging="360"/>
+      </w:pPr>
+    </w:lvl>
+    <w:lvl w:ilvl="4">
+      <w:start w:val="1"/>
+      <w:numFmt w:val="decimal"/>
+      <w:lvlText w:val="%5."/>
+      <w:lvlJc w:val="left"/>
+      <w:pPr>
+        <w:tabs>
+          <w:tab w:val="num" w:pos="3600"/>
+        </w:tabs>
+        <w:ind w:left="3600" w:hanging="360"/>
+      </w:pPr>
+    </w:lvl>
+    <w:lvl w:ilvl="5">
+      <w:start w:val="1"/>
+      <w:numFmt w:val="decimal"/>
+      <w:lvlText w:val="%6."/>
+      <w:lvlJc w:val="left"/>
+      <w:pPr>
+        <w:tabs>
+          <w:tab w:val="num" w:pos="4320"/>
+        </w:tabs>
+        <w:ind w:left="4320" w:hanging="360"/>
+      </w:pPr>
+    </w:lvl>
+    <w:lvl w:ilvl="6">
+      <w:start w:val="1"/>
+      <w:numFmt w:val="decimal"/>
+      <w:lvlText w:val="%7."/>
+      <w:lvlJc w:val="left"/>
+      <w:pPr>
+        <w:tabs>
+          <w:tab w:val="num" w:pos="5040"/>
+        </w:tabs>
+        <w:ind w:left="5040" w:hanging="360"/>
+      </w:pPr>
+    </w:lvl>
+    <w:lvl w:ilvl="7">
+      <w:start w:val="1"/>
+      <w:numFmt w:val="decimal"/>
+      <w:lvlText w:val="%8."/>
+      <w:lvlJc w:val="left"/>
+      <w:pPr>
+        <w:tabs>
+          <w:tab w:val="num" w:pos="5760"/>
+        </w:tabs>
+        <w:ind w:left="5760" w:hanging="360"/>
+      </w:pPr>
+    </w:lvl>
+    <w:lvl w:ilvl="8">
+      <w:start w:val="1"/>
+      <w:numFmt w:val="decimal"/>
+      <w:lvlText w:val="%9."/>
+      <w:lvlJc w:val="left"/>
+      <w:pPr>
+        <w:tabs>
+          <w:tab w:val="num" w:pos="6480"/>
+        </w:tabs>
+        <w:ind w:left="6480" w:hanging="360"/>
+      </w:pPr>
+    </w:lvl>
+  </w:abstractNum>
+  <w:num w:numId="1" w16cid:durableId="742407340">
+    <w:abstractNumId w:val="1"/>
+  </w:num>
+  <w:num w:numId="2" w16cid:durableId="232160723">
+    <w:abstractNumId w:val="0"/>
+  </w:num>
+  <w:num w:numId="3" w16cid:durableId="1944148168">
+    <w:abstractNumId w:val="2"/>
+    <w:lvlOverride w:ilvl="0">
+      <w:startOverride w:val="1"/>
+    </w:lvlOverride>
+    <w:lvlOverride w:ilvl="1"/>
+    <w:lvlOverride w:ilvl="2">
+      <w:startOverride w:val="1"/>
+    </w:lvlOverride>
+    <w:lvlOverride w:ilvl="3">
+      <w:startOverride w:val="1"/>
+    </w:lvlOverride>
+    <w:lvlOverride w:ilvl="4">
+      <w:startOverride w:val="1"/>
+    </w:lvlOverride>
+    <w:lvlOverride w:ilvl="5">
+      <w:startOverride w:val="1"/>
+    </w:lvlOverride>
+    <w:lvlOverride w:ilvl="6">
+      <w:startOverride w:val="1"/>
+    </w:lvlOverride>
+    <w:lvlOverride w:ilvl="7">
+      <w:startOverride w:val="1"/>
+    </w:lvlOverride>
+    <w:lvlOverride w:ilvl="8">
+      <w:startOverride w:val="1"/>
+    </w:lvlOverride>
+  </w:num>
+</w:numbering>
+</file>
+
 <file path=word/styles.xml><?xml version="1.0" encoding="utf-8"?>
 <w:styles xmlns:mc="http://schemas.openxmlformats.org/markup-compatibility/2006" xmlns:r="http://schemas.openxmlformats.org/officeDocument/2006/relationships" xmlns:w="http://schemas.openxmlformats.org/wordprocessingml/2006/main" xmlns:w14="http://schemas.microsoft.com/office/word/2010/wordml" xmlns:w15="http://schemas.microsoft.com/office/word/2012/wordml" xmlns:w16cex="http://schemas.microsoft.com/office/word/2018/wordml/cex" xmlns:w16cid="http://schemas.microsoft.com/office/word/2016/wordml/cid" xmlns:w16="http://schemas.microsoft.com/office/word/2018/wordml" xmlns:w16du="http://schemas.microsoft.com/office/word/2023/wordml/word16du" xmlns:w16sdtdh="http://schemas.microsoft.com/office/word/2020/wordml/sdtdatahash" xmlns:w16sdtfl="http://schemas.microsoft.com/office/word/2024/wordml/sdtformatlock" xmlns:w16se="http://schemas.microsoft.com/office/word/2015/wordml/symex" mc:Ignorable="w14 w15 w16se w16cid w16 w16cex w16sdtdh w16sdtfl w16du">
   <w:docDefaults>
@@ -117,15 +1425,15 @@
       <w:rPr>
         <w:rFonts w:asciiTheme="minorHAnsi" w:eastAsiaTheme="minorHAnsi" w:hAnsiTheme="minorHAnsi" w:cstheme="minorBidi"/>
         <w:kern w:val="2"/>
-        <w:sz w:val="22"/>
-        <w:szCs w:val="22"/>
+        <w:sz w:val="24"/>
+        <w:szCs w:val="24"/>
         <w:lang w:val="en-US" w:eastAsia="en-US" w:bidi="ar-SA"/>
         <w14:ligatures w14:val="standardContextual"/>
       </w:rPr>
     </w:rPrDefault>
     <w:pPrDefault>
       <w:pPr>
-        <w:spacing w:after="160" w:line="259" w:lineRule="auto"/>
+        <w:spacing w:after="160" w:line="278" w:lineRule="auto"/>
       </w:pPr>
     </w:pPrDefault>
   </w:docDefaults>
@@ -510,7 +1818,6 @@
   <w:style w:type="paragraph" w:default="1" w:styleId="Normal">
     <w:name w:val="Normal"/>
     <w:qFormat/>
-    <w:rsid w:val="00281222"/>
   </w:style>
   <w:style w:type="paragraph" w:styleId="Heading1">
     <w:name w:val="heading 1"/>
@@ -519,7 +1826,7 @@
     <w:link w:val="Heading1Char"/>
     <w:uiPriority w:val="9"/>
     <w:qFormat/>
-    <w:rsid w:val="00281222"/>
+    <w:rsid w:val="00912BC5"/>
     <w:pPr>
       <w:keepNext/>
       <w:keepLines/>
@@ -528,7 +1835,7 @@
     </w:pPr>
     <w:rPr>
       <w:rFonts w:asciiTheme="majorHAnsi" w:eastAsiaTheme="majorEastAsia" w:hAnsiTheme="majorHAnsi" w:cstheme="majorBidi"/>
-      <w:color w:val="0F4761" w:themeColor="accent1" w:themeShade="BF"/>
+      <w:color w:val="2F5496" w:themeColor="accent1" w:themeShade="BF"/>
       <w:sz w:val="40"/>
       <w:szCs w:val="40"/>
     </w:rPr>
@@ -542,7 +1849,7 @@
     <w:semiHidden/>
     <w:unhideWhenUsed/>
     <w:qFormat/>
-    <w:rsid w:val="00281222"/>
+    <w:rsid w:val="00912BC5"/>
     <w:pPr>
       <w:keepNext/>
       <w:keepLines/>
@@ -551,7 +1858,7 @@
     </w:pPr>
     <w:rPr>
       <w:rFonts w:asciiTheme="majorHAnsi" w:eastAsiaTheme="majorEastAsia" w:hAnsiTheme="majorHAnsi" w:cstheme="majorBidi"/>
-      <w:color w:val="0F4761" w:themeColor="accent1" w:themeShade="BF"/>
+      <w:color w:val="2F5496" w:themeColor="accent1" w:themeShade="BF"/>
       <w:sz w:val="32"/>
       <w:szCs w:val="32"/>
     </w:rPr>
@@ -565,7 +1872,7 @@
     <w:semiHidden/>
     <w:unhideWhenUsed/>
     <w:qFormat/>
-    <w:rsid w:val="00281222"/>
+    <w:rsid w:val="00912BC5"/>
     <w:pPr>
       <w:keepNext/>
       <w:keepLines/>
@@ -574,7 +1881,7 @@
     </w:pPr>
     <w:rPr>
       <w:rFonts w:eastAsiaTheme="majorEastAsia" w:cstheme="majorBidi"/>
-      <w:color w:val="0F4761" w:themeColor="accent1" w:themeShade="BF"/>
+      <w:color w:val="2F5496" w:themeColor="accent1" w:themeShade="BF"/>
       <w:sz w:val="28"/>
       <w:szCs w:val="28"/>
     </w:rPr>
@@ -588,7 +1895,7 @@
     <w:semiHidden/>
     <w:unhideWhenUsed/>
     <w:qFormat/>
-    <w:rsid w:val="00281222"/>
+    <w:rsid w:val="00912BC5"/>
     <w:pPr>
       <w:keepNext/>
       <w:keepLines/>
@@ -599,7 +1906,7 @@
       <w:rFonts w:eastAsiaTheme="majorEastAsia" w:cstheme="majorBidi"/>
       <w:i/>
       <w:iCs/>
-      <w:color w:val="0F4761" w:themeColor="accent1" w:themeShade="BF"/>
+      <w:color w:val="2F5496" w:themeColor="accent1" w:themeShade="BF"/>
     </w:rPr>
   </w:style>
   <w:style w:type="paragraph" w:styleId="Heading5">
@@ -611,7 +1918,7 @@
     <w:semiHidden/>
     <w:unhideWhenUsed/>
     <w:qFormat/>
-    <w:rsid w:val="00281222"/>
+    <w:rsid w:val="00912BC5"/>
     <w:pPr>
       <w:keepNext/>
       <w:keepLines/>
@@ -620,7 +1927,7 @@
     </w:pPr>
     <w:rPr>
       <w:rFonts w:eastAsiaTheme="majorEastAsia" w:cstheme="majorBidi"/>
-      <w:color w:val="0F4761" w:themeColor="accent1" w:themeShade="BF"/>
+      <w:color w:val="2F5496" w:themeColor="accent1" w:themeShade="BF"/>
     </w:rPr>
   </w:style>
   <w:style w:type="paragraph" w:styleId="Heading6">
@@ -632,7 +1939,7 @@
     <w:semiHidden/>
     <w:unhideWhenUsed/>
     <w:qFormat/>
-    <w:rsid w:val="00281222"/>
+    <w:rsid w:val="00912BC5"/>
     <w:pPr>
       <w:keepNext/>
       <w:keepLines/>
@@ -655,7 +1962,7 @@
     <w:semiHidden/>
     <w:unhideWhenUsed/>
     <w:qFormat/>
-    <w:rsid w:val="00281222"/>
+    <w:rsid w:val="00912BC5"/>
     <w:pPr>
       <w:keepNext/>
       <w:keepLines/>
@@ -676,7 +1983,7 @@
     <w:semiHidden/>
     <w:unhideWhenUsed/>
     <w:qFormat/>
-    <w:rsid w:val="00281222"/>
+    <w:rsid w:val="00912BC5"/>
     <w:pPr>
       <w:keepNext/>
       <w:keepLines/>
@@ -699,7 +2006,7 @@
     <w:semiHidden/>
     <w:unhideWhenUsed/>
     <w:qFormat/>
-    <w:rsid w:val="00281222"/>
+    <w:rsid w:val="00912BC5"/>
     <w:pPr>
       <w:keepNext/>
       <w:keepLines/>
@@ -714,7 +2021,6 @@
   <w:style w:type="character" w:default="1" w:styleId="DefaultParagraphFont">
     <w:name w:val="Default Paragraph Font"/>
     <w:uiPriority w:val="1"/>
-    <w:semiHidden/>
     <w:unhideWhenUsed/>
   </w:style>
   <w:style w:type="table" w:default="1" w:styleId="TableNormal">
@@ -743,10 +2049,10 @@
     <w:basedOn w:val="DefaultParagraphFont"/>
     <w:link w:val="Heading1"/>
     <w:uiPriority w:val="9"/>
-    <w:rsid w:val="00281222"/>
+    <w:rsid w:val="00912BC5"/>
     <w:rPr>
       <w:rFonts w:asciiTheme="majorHAnsi" w:eastAsiaTheme="majorEastAsia" w:hAnsiTheme="majorHAnsi" w:cstheme="majorBidi"/>
-      <w:color w:val="0F4761" w:themeColor="accent1" w:themeShade="BF"/>
+      <w:color w:val="2F5496" w:themeColor="accent1" w:themeShade="BF"/>
       <w:sz w:val="40"/>
       <w:szCs w:val="40"/>
     </w:rPr>
@@ -757,10 +2063,10 @@
     <w:link w:val="Heading2"/>
     <w:uiPriority w:val="9"/>
     <w:semiHidden/>
-    <w:rsid w:val="00281222"/>
+    <w:rsid w:val="00912BC5"/>
     <w:rPr>
       <w:rFonts w:asciiTheme="majorHAnsi" w:eastAsiaTheme="majorEastAsia" w:hAnsiTheme="majorHAnsi" w:cstheme="majorBidi"/>
-      <w:color w:val="0F4761" w:themeColor="accent1" w:themeShade="BF"/>
+      <w:color w:val="2F5496" w:themeColor="accent1" w:themeShade="BF"/>
       <w:sz w:val="32"/>
       <w:szCs w:val="32"/>
     </w:rPr>
@@ -771,10 +2077,10 @@
     <w:link w:val="Heading3"/>
     <w:uiPriority w:val="9"/>
     <w:semiHidden/>
-    <w:rsid w:val="00281222"/>
+    <w:rsid w:val="00912BC5"/>
     <w:rPr>
       <w:rFonts w:eastAsiaTheme="majorEastAsia" w:cstheme="majorBidi"/>
-      <w:color w:val="0F4761" w:themeColor="accent1" w:themeShade="BF"/>
+      <w:color w:val="2F5496" w:themeColor="accent1" w:themeShade="BF"/>
       <w:sz w:val="28"/>
       <w:szCs w:val="28"/>
     </w:rPr>
@@ -785,12 +2091,12 @@
     <w:link w:val="Heading4"/>
     <w:uiPriority w:val="9"/>
     <w:semiHidden/>
-    <w:rsid w:val="00281222"/>
+    <w:rsid w:val="00912BC5"/>
     <w:rPr>
       <w:rFonts w:eastAsiaTheme="majorEastAsia" w:cstheme="majorBidi"/>
       <w:i/>
       <w:iCs/>
-      <w:color w:val="0F4761" w:themeColor="accent1" w:themeShade="BF"/>
+      <w:color w:val="2F5496" w:themeColor="accent1" w:themeShade="BF"/>
     </w:rPr>
   </w:style>
   <w:style w:type="character" w:customStyle="1" w:styleId="Heading5Char">
@@ -799,10 +2105,10 @@
     <w:link w:val="Heading5"/>
     <w:uiPriority w:val="9"/>
     <w:semiHidden/>
-    <w:rsid w:val="00281222"/>
+    <w:rsid w:val="00912BC5"/>
     <w:rPr>
       <w:rFonts w:eastAsiaTheme="majorEastAsia" w:cstheme="majorBidi"/>
-      <w:color w:val="0F4761" w:themeColor="accent1" w:themeShade="BF"/>
+      <w:color w:val="2F5496" w:themeColor="accent1" w:themeShade="BF"/>
     </w:rPr>
   </w:style>
   <w:style w:type="character" w:customStyle="1" w:styleId="Heading6Char">
@@ -811,7 +2117,7 @@
     <w:link w:val="Heading6"/>
     <w:uiPriority w:val="9"/>
     <w:semiHidden/>
-    <w:rsid w:val="00281222"/>
+    <w:rsid w:val="00912BC5"/>
     <w:rPr>
       <w:rFonts w:eastAsiaTheme="majorEastAsia" w:cstheme="majorBidi"/>
       <w:i/>
@@ -825,7 +2131,7 @@
     <w:link w:val="Heading7"/>
     <w:uiPriority w:val="9"/>
     <w:semiHidden/>
-    <w:rsid w:val="00281222"/>
+    <w:rsid w:val="00912BC5"/>
     <w:rPr>
       <w:rFonts w:eastAsiaTheme="majorEastAsia" w:cstheme="majorBidi"/>
       <w:color w:val="595959" w:themeColor="text1" w:themeTint="A6"/>
@@ -837,7 +2143,7 @@
     <w:link w:val="Heading8"/>
     <w:uiPriority w:val="9"/>
     <w:semiHidden/>
-    <w:rsid w:val="00281222"/>
+    <w:rsid w:val="00912BC5"/>
     <w:rPr>
       <w:rFonts w:eastAsiaTheme="majorEastAsia" w:cstheme="majorBidi"/>
       <w:i/>
@@ -851,7 +2157,7 @@
     <w:link w:val="Heading9"/>
     <w:uiPriority w:val="9"/>
     <w:semiHidden/>
-    <w:rsid w:val="00281222"/>
+    <w:rsid w:val="00912BC5"/>
     <w:rPr>
       <w:rFonts w:eastAsiaTheme="majorEastAsia" w:cstheme="majorBidi"/>
       <w:color w:val="272727" w:themeColor="text1" w:themeTint="D8"/>
@@ -864,7 +2170,7 @@
     <w:link w:val="TitleChar"/>
     <w:uiPriority w:val="10"/>
     <w:qFormat/>
-    <w:rsid w:val="00281222"/>
+    <w:rsid w:val="00912BC5"/>
     <w:pPr>
       <w:spacing w:after="80" w:line="240" w:lineRule="auto"/>
       <w:contextualSpacing/>
@@ -882,7 +2188,7 @@
     <w:basedOn w:val="DefaultParagraphFont"/>
     <w:link w:val="Title"/>
     <w:uiPriority w:val="10"/>
-    <w:rsid w:val="00281222"/>
+    <w:rsid w:val="00912BC5"/>
     <w:rPr>
       <w:rFonts w:asciiTheme="majorHAnsi" w:eastAsiaTheme="majorEastAsia" w:hAnsiTheme="majorHAnsi" w:cstheme="majorBidi"/>
       <w:spacing w:val="-10"/>
@@ -898,7 +2204,7 @@
     <w:link w:val="SubtitleChar"/>
     <w:uiPriority w:val="11"/>
     <w:qFormat/>
-    <w:rsid w:val="00281222"/>
+    <w:rsid w:val="00912BC5"/>
     <w:pPr>
       <w:numPr>
         <w:ilvl w:val="1"/>
@@ -917,7 +2223,7 @@
     <w:basedOn w:val="DefaultParagraphFont"/>
     <w:link w:val="Subtitle"/>
     <w:uiPriority w:val="11"/>
-    <w:rsid w:val="00281222"/>
+    <w:rsid w:val="00912BC5"/>
     <w:rPr>
       <w:rFonts w:eastAsiaTheme="majorEastAsia" w:cstheme="majorBidi"/>
       <w:color w:val="595959" w:themeColor="text1" w:themeTint="A6"/>
@@ -933,7 +2239,7 @@
     <w:link w:val="QuoteChar"/>
     <w:uiPriority w:val="29"/>
     <w:qFormat/>
-    <w:rsid w:val="00281222"/>
+    <w:rsid w:val="00912BC5"/>
     <w:pPr>
       <w:spacing w:before="160"/>
       <w:jc w:val="center"/>
@@ -949,7 +2255,7 @@
     <w:basedOn w:val="DefaultParagraphFont"/>
     <w:link w:val="Quote"/>
     <w:uiPriority w:val="29"/>
-    <w:rsid w:val="00281222"/>
+    <w:rsid w:val="00912BC5"/>
     <w:rPr>
       <w:i/>
       <w:iCs/>
@@ -961,7 +2267,7 @@
     <w:basedOn w:val="Normal"/>
     <w:uiPriority w:val="34"/>
     <w:qFormat/>
-    <w:rsid w:val="00281222"/>
+    <w:rsid w:val="00912BC5"/>
     <w:pPr>
       <w:ind w:left="720"/>
       <w:contextualSpacing/>
@@ -972,11 +2278,11 @@
     <w:basedOn w:val="DefaultParagraphFont"/>
     <w:uiPriority w:val="21"/>
     <w:qFormat/>
-    <w:rsid w:val="00281222"/>
+    <w:rsid w:val="00912BC5"/>
     <w:rPr>
       <w:i/>
       <w:iCs/>
-      <w:color w:val="0F4761" w:themeColor="accent1" w:themeShade="BF"/>
+      <w:color w:val="2F5496" w:themeColor="accent1" w:themeShade="BF"/>
     </w:rPr>
   </w:style>
   <w:style w:type="paragraph" w:styleId="IntenseQuote">
@@ -986,11 +2292,11 @@
     <w:link w:val="IntenseQuoteChar"/>
     <w:uiPriority w:val="30"/>
     <w:qFormat/>
-    <w:rsid w:val="00281222"/>
+    <w:rsid w:val="00912BC5"/>
     <w:pPr>
       <w:pBdr>
-        <w:top w:val="single" w:sz="4" w:space="10" w:color="0F4761" w:themeColor="accent1" w:themeShade="BF"/>
-        <w:bottom w:val="single" w:sz="4" w:space="10" w:color="0F4761" w:themeColor="accent1" w:themeShade="BF"/>
+        <w:top w:val="single" w:sz="4" w:space="10" w:color="2F5496" w:themeColor="accent1" w:themeShade="BF"/>
+        <w:bottom w:val="single" w:sz="4" w:space="10" w:color="2F5496" w:themeColor="accent1" w:themeShade="BF"/>
       </w:pBdr>
       <w:spacing w:before="360" w:after="360"/>
       <w:ind w:left="864" w:right="864"/>
@@ -999,7 +2305,7 @@
     <w:rPr>
       <w:i/>
       <w:iCs/>
-      <w:color w:val="0F4761" w:themeColor="accent1" w:themeShade="BF"/>
+      <w:color w:val="2F5496" w:themeColor="accent1" w:themeShade="BF"/>
     </w:rPr>
   </w:style>
   <w:style w:type="character" w:customStyle="1" w:styleId="IntenseQuoteChar">
@@ -1007,11 +2313,11 @@
     <w:basedOn w:val="DefaultParagraphFont"/>
     <w:link w:val="IntenseQuote"/>
     <w:uiPriority w:val="30"/>
-    <w:rsid w:val="00281222"/>
+    <w:rsid w:val="00912BC5"/>
     <w:rPr>
       <w:i/>
       <w:iCs/>
-      <w:color w:val="0F4761" w:themeColor="accent1" w:themeShade="BF"/>
+      <w:color w:val="2F5496" w:themeColor="accent1" w:themeShade="BF"/>
     </w:rPr>
   </w:style>
   <w:style w:type="character" w:styleId="IntenseReference">
@@ -1019,12 +2325,12 @@
     <w:basedOn w:val="DefaultParagraphFont"/>
     <w:uiPriority w:val="32"/>
     <w:qFormat/>
-    <w:rsid w:val="00281222"/>
+    <w:rsid w:val="00912BC5"/>
     <w:rPr>
       <w:b/>
       <w:bCs/>
       <w:smallCaps/>
-      <w:color w:val="0F4761" w:themeColor="accent1" w:themeShade="BF"/>
+      <w:color w:val="2F5496" w:themeColor="accent1" w:themeShade="BF"/>
       <w:spacing w:val="5"/>
     </w:rPr>
   </w:style>
@@ -1042,39 +2348,39 @@
         <a:sysClr val="window" lastClr="FFFFFF"/>
       </a:lt1>
       <a:dk2>
-        <a:srgbClr val="0E2841"/>
+        <a:srgbClr val="44546A"/>
       </a:dk2>
       <a:lt2>
-        <a:srgbClr val="E8E8E8"/>
+        <a:srgbClr val="E7E6E6"/>
       </a:lt2>
       <a:accent1>
-        <a:srgbClr val="156082"/>
+        <a:srgbClr val="4472C4"/>
       </a:accent1>
       <a:accent2>
-        <a:srgbClr val="E97132"/>
+        <a:srgbClr val="ED7D31"/>
       </a:accent2>
       <a:accent3>
-        <a:srgbClr val="196B24"/>
+        <a:srgbClr val="A5A5A5"/>
       </a:accent3>
       <a:accent4>
-        <a:srgbClr val="0F9ED5"/>
+        <a:srgbClr val="FFC000"/>
       </a:accent4>
       <a:accent5>
-        <a:srgbClr val="A02B93"/>
+        <a:srgbClr val="5B9BD5"/>
       </a:accent5>
       <a:accent6>
-        <a:srgbClr val="4EA72E"/>
+        <a:srgbClr val="70AD47"/>
       </a:accent6>
       <a:hlink>
-        <a:srgbClr val="467886"/>
+        <a:srgbClr val="0563C1"/>
       </a:hlink>
       <a:folHlink>
-        <a:srgbClr val="96607D"/>
+        <a:srgbClr val="954F72"/>
       </a:folHlink>
     </a:clrScheme>
     <a:fontScheme name="Office">
       <a:majorFont>
-        <a:latin typeface="Aptos Display" panose="02110004020202020204"/>
+        <a:latin typeface="Calibri Light" panose="020F0302020204030204"/>
         <a:ea typeface=""/>
         <a:cs typeface=""/>
         <a:font script="Jpan" typeface="游ゴシック Light"/>
@@ -1126,10 +2432,10 @@
         <a:font script="Tfng" typeface="Ebrima"/>
       </a:majorFont>
       <a:minorFont>
-        <a:latin typeface="Aptos" panose="02110004020202020204"/>
+        <a:latin typeface="Calibri" panose="020F0502020204030204"/>
         <a:ea typeface=""/>
         <a:cs typeface=""/>
-        <a:font script="Jpan" typeface="游ゴシック"/>
+        <a:font script="Jpan" typeface="游明朝"/>
         <a:font script="Hang" typeface="맑은 고딕"/>
         <a:font script="Hans" typeface="等线"/>
         <a:font script="Hant" typeface="新細明體"/>

</xml_diff>